<commit_message>
Slide deck changes and correction in lab 8b
</commit_message>
<xml_diff>
--- a/Manuals/BTSHOL08B REST AND JSON.docx
+++ b/Manuals/BTSHOL08B REST AND JSON.docx
@@ -1,6 +1,6 @@
 
 <file path=word/document.xml><?xml version="1.0" encoding="utf-8"?>
-<w:document xmlns:wpc="http://schemas.microsoft.com/office/word/2010/wordprocessingCanvas" xmlns:cx="http://schemas.microsoft.com/office/drawing/2014/chartex" xmlns:mc="http://schemas.openxmlformats.org/markup-compatibility/2006" xmlns:o="urn:schemas-microsoft-com:office:office" xmlns:r="http://schemas.openxmlformats.org/officeDocument/2006/relationships" xmlns:m="http://schemas.openxmlformats.org/officeDocument/2006/math" xmlns:v="urn:schemas-microsoft-com:vml" xmlns:wp14="http://schemas.microsoft.com/office/word/2010/wordprocessingDrawing" xmlns:wp="http://schemas.openxmlformats.org/drawingml/2006/wordprocessingDrawing" xmlns:w10="urn:schemas-microsoft-com:office:word" xmlns:w="http://schemas.openxmlformats.org/wordprocessingml/2006/main" xmlns:w14="http://schemas.microsoft.com/office/word/2010/wordml" xmlns:w15="http://schemas.microsoft.com/office/word/2012/wordml" xmlns:w16se="http://schemas.microsoft.com/office/word/2015/wordml/symex" xmlns:wpg="http://schemas.microsoft.com/office/word/2010/wordprocessingGroup" xmlns:wpi="http://schemas.microsoft.com/office/word/2010/wordprocessingInk" xmlns:wne="http://schemas.microsoft.com/office/word/2006/wordml" xmlns:wps="http://schemas.microsoft.com/office/word/2010/wordprocessingShape" mc:Ignorable="w14 w15 w16se wp14">
+<w:document xmlns:wpc="http://schemas.microsoft.com/office/word/2010/wordprocessingCanvas" xmlns:cx="http://schemas.microsoft.com/office/drawing/2014/chartex" xmlns:cx1="http://schemas.microsoft.com/office/drawing/2015/9/8/chartex" xmlns:cx2="http://schemas.microsoft.com/office/drawing/2015/10/21/chartex" xmlns:cx3="http://schemas.microsoft.com/office/drawing/2016/5/9/chartex" xmlns:cx4="http://schemas.microsoft.com/office/drawing/2016/5/10/chartex" xmlns:cx5="http://schemas.microsoft.com/office/drawing/2016/5/11/chartex" xmlns:cx6="http://schemas.microsoft.com/office/drawing/2016/5/12/chartex" xmlns:cx7="http://schemas.microsoft.com/office/drawing/2016/5/13/chartex" xmlns:cx8="http://schemas.microsoft.com/office/drawing/2016/5/14/chartex" xmlns:mc="http://schemas.openxmlformats.org/markup-compatibility/2006" xmlns:aink="http://schemas.microsoft.com/office/drawing/2016/ink" xmlns:am3d="http://schemas.microsoft.com/office/drawing/2017/model3d" xmlns:o="urn:schemas-microsoft-com:office:office" xmlns:r="http://schemas.openxmlformats.org/officeDocument/2006/relationships" xmlns:m="http://schemas.openxmlformats.org/officeDocument/2006/math" xmlns:v="urn:schemas-microsoft-com:vml" xmlns:wp14="http://schemas.microsoft.com/office/word/2010/wordprocessingDrawing" xmlns:wp="http://schemas.openxmlformats.org/drawingml/2006/wordprocessingDrawing" xmlns:w10="urn:schemas-microsoft-com:office:word" xmlns:w="http://schemas.openxmlformats.org/wordprocessingml/2006/main" xmlns:w14="http://schemas.microsoft.com/office/word/2010/wordml" xmlns:w15="http://schemas.microsoft.com/office/word/2012/wordml" xmlns:w16cid="http://schemas.microsoft.com/office/word/2016/wordml/cid" xmlns:w16se="http://schemas.microsoft.com/office/word/2015/wordml/symex" xmlns:wpg="http://schemas.microsoft.com/office/word/2010/wordprocessingGroup" xmlns:wpi="http://schemas.microsoft.com/office/word/2010/wordprocessingInk" xmlns:wne="http://schemas.microsoft.com/office/word/2006/wordml" xmlns:wps="http://schemas.microsoft.com/office/word/2010/wordprocessingShape" mc:Ignorable="w14 w15 w16se w16cid wp14">
   <w:body>
     <w:p>
       <w:pPr>
@@ -2368,18 +2368,7 @@
               <w:ind w:left="576"/>
             </w:pPr>
             <w:r>
-              <w:t xml:space="preserve">The </w:t>
-            </w:r>
-            <w:r>
-              <w:t xml:space="preserve">file you just created sets up a simple </w:t>
-            </w:r>
-            <w:proofErr w:type="spellStart"/>
-            <w:r>
-              <w:t>webservice</w:t>
-            </w:r>
-            <w:proofErr w:type="spellEnd"/>
-            <w:r>
-              <w:t xml:space="preserve"> listening on port 8081 that reacts to HTTP GET requests with an id. When it gets a request it reads the </w:t>
+              <w:t xml:space="preserve">The file you just created sets up a simple webservice listening on port 8081 that reacts to HTTP GET requests with an id. When it gets a request it reads the </w:t>
             </w:r>
             <w:proofErr w:type="spellStart"/>
             <w:proofErr w:type="gramStart"/>
@@ -5434,7 +5423,7 @@
                 <w:b/>
                 <w:szCs w:val="19"/>
               </w:rPr>
-              <w:t>OrderMessage</w:t>
+              <w:t>ServiceResponse</w:t>
             </w:r>
             <w:proofErr w:type="spellEnd"/>
             <w:r>
@@ -5492,7 +5481,7 @@
                 <w:b/>
                 <w:szCs w:val="19"/>
               </w:rPr>
-              <w:t>CustomerMessage</w:t>
+              <w:t>BizTalkResponse</w:t>
             </w:r>
             <w:proofErr w:type="spellEnd"/>
             <w:r>
@@ -5538,6 +5527,8 @@
               </w:rPr>
               <w:t xml:space="preserve">Click OK to close the transform configuration.  </w:t>
             </w:r>
+            <w:bookmarkStart w:id="1" w:name="_GoBack"/>
+            <w:bookmarkEnd w:id="1"/>
           </w:p>
         </w:tc>
       </w:tr>
@@ -7940,15 +7931,7 @@
                 <w:szCs w:val="19"/>
                 <w:lang w:eastAsia="ja-JP"/>
               </w:rPr>
-              <w:t>C</w:t>
-            </w:r>
-            <w:r>
-              <w:rPr>
-                <w:sz w:val="19"/>
-                <w:szCs w:val="19"/>
-                <w:lang w:eastAsia="ja-JP"/>
-              </w:rPr>
-              <w:t>lose the dialog by clicking ok to save the changes.</w:t>
+              <w:t>Close the dialog by clicking ok to save the changes.</w:t>
             </w:r>
           </w:p>
         </w:tc>
@@ -8005,39 +7988,7 @@
                 <w:szCs w:val="19"/>
                 <w:lang w:eastAsia="ja-JP"/>
               </w:rPr>
-              <w:t xml:space="preserve">Right click </w:t>
-            </w:r>
-            <w:r>
-              <w:rPr>
-                <w:sz w:val="19"/>
-                <w:szCs w:val="19"/>
-                <w:lang w:eastAsia="ja-JP"/>
-              </w:rPr>
-              <w:t xml:space="preserve">Send </w:t>
-            </w:r>
-            <w:r>
-              <w:rPr>
-                <w:sz w:val="19"/>
-                <w:szCs w:val="19"/>
-                <w:lang w:eastAsia="ja-JP"/>
-              </w:rPr>
-              <w:t xml:space="preserve">Ports and create a new </w:t>
-            </w:r>
-            <w:r>
-              <w:rPr>
-                <w:sz w:val="19"/>
-                <w:szCs w:val="19"/>
-                <w:lang w:eastAsia="ja-JP"/>
-              </w:rPr>
-              <w:t>Solicit</w:t>
-            </w:r>
-            <w:r>
-              <w:rPr>
-                <w:sz w:val="19"/>
-                <w:szCs w:val="19"/>
-                <w:lang w:eastAsia="ja-JP"/>
-              </w:rPr>
-              <w:t xml:space="preserve">-Response port </w:t>
+              <w:t xml:space="preserve">Right click Send Ports and create a new Solicit-Response port </w:t>
             </w:r>
             <w:proofErr w:type="gramStart"/>
             <w:r>
@@ -8104,39 +8055,7 @@
                 <w:szCs w:val="19"/>
                 <w:lang w:eastAsia="ja-JP"/>
               </w:rPr>
-              <w:t>C</w:t>
-            </w:r>
-            <w:r>
-              <w:rPr>
-                <w:sz w:val="19"/>
-                <w:szCs w:val="19"/>
-                <w:lang w:eastAsia="ja-JP"/>
-              </w:rPr>
-              <w:t>onfigure</w:t>
-            </w:r>
-            <w:r>
-              <w:rPr>
-                <w:sz w:val="19"/>
-                <w:szCs w:val="19"/>
-                <w:lang w:eastAsia="ja-JP"/>
-              </w:rPr>
-              <w:t xml:space="preserve"> the </w:t>
-            </w:r>
-            <w:r>
-              <w:rPr>
-                <w:sz w:val="19"/>
-                <w:szCs w:val="19"/>
-                <w:lang w:eastAsia="ja-JP"/>
-              </w:rPr>
-              <w:t xml:space="preserve">Send Port </w:t>
-            </w:r>
-            <w:r>
-              <w:rPr>
-                <w:sz w:val="19"/>
-                <w:szCs w:val="19"/>
-                <w:lang w:eastAsia="ja-JP"/>
-              </w:rPr>
-              <w:t>with the help of the following information</w:t>
+              <w:t>Configure the Send Port with the help of the following information</w:t>
             </w:r>
             <w:r>
               <w:rPr>
@@ -8288,8 +8207,9 @@
                 <w:szCs w:val="19"/>
                 <w:lang w:eastAsia="ja-JP"/>
               </w:rPr>
-              <w:t xml:space="preserve">    </w:t>
-            </w:r>
+              <w:t xml:space="preserve">    &lt;</w:t>
+            </w:r>
+            <w:proofErr w:type="spellStart"/>
             <w:r>
               <w:rPr>
                 <w:rFonts w:ascii="Consolas" w:hAnsi="Consolas"/>
@@ -8298,9 +8218,9 @@
                 <w:szCs w:val="19"/>
                 <w:lang w:eastAsia="ja-JP"/>
               </w:rPr>
-              <w:t>&lt;</w:t>
-            </w:r>
-            <w:proofErr w:type="spellStart"/>
+              <w:t>BtsHttpUrlMapping</w:t>
+            </w:r>
+            <w:proofErr w:type="spellEnd"/>
             <w:r>
               <w:rPr>
                 <w:rFonts w:ascii="Consolas" w:hAnsi="Consolas"/>
@@ -8309,9 +8229,8 @@
                 <w:szCs w:val="19"/>
                 <w:lang w:eastAsia="ja-JP"/>
               </w:rPr>
-              <w:t>BtsHttpUrlMapping</w:t>
-            </w:r>
-            <w:proofErr w:type="spellEnd"/>
+              <w:t>&gt;</w:t>
+            </w:r>
             <w:r>
               <w:rPr>
                 <w:rFonts w:ascii="Consolas" w:hAnsi="Consolas"/>
@@ -8320,8 +8239,10 @@
                 <w:szCs w:val="19"/>
                 <w:lang w:eastAsia="ja-JP"/>
               </w:rPr>
-              <w:t>&gt;</w:t>
-            </w:r>
+              <w:br/>
+              <w:t xml:space="preserve">      &lt;Operation Name="Operation_1" Method="GET" </w:t>
+            </w:r>
+            <w:proofErr w:type="spellStart"/>
             <w:r>
               <w:rPr>
                 <w:rFonts w:ascii="Consolas" w:hAnsi="Consolas"/>
@@ -8330,9 +8251,9 @@
                 <w:szCs w:val="19"/>
                 <w:lang w:eastAsia="ja-JP"/>
               </w:rPr>
-              <w:br/>
-              <w:t xml:space="preserve">      </w:t>
-            </w:r>
+              <w:t>Url</w:t>
+            </w:r>
+            <w:proofErr w:type="spellEnd"/>
             <w:r>
               <w:rPr>
                 <w:rFonts w:ascii="Consolas" w:hAnsi="Consolas"/>
@@ -8341,9 +8262,8 @@
                 <w:szCs w:val="19"/>
                 <w:lang w:eastAsia="ja-JP"/>
               </w:rPr>
-              <w:t xml:space="preserve">&lt;Operation Name="Operation_1" Method="GET" </w:t>
-            </w:r>
-            <w:proofErr w:type="spellStart"/>
+              <w:t>="/{id}" /&gt;</w:t>
+            </w:r>
             <w:r>
               <w:rPr>
                 <w:rFonts w:ascii="Consolas" w:hAnsi="Consolas"/>
@@ -8352,39 +8272,8 @@
                 <w:szCs w:val="19"/>
                 <w:lang w:eastAsia="ja-JP"/>
               </w:rPr>
-              <w:t>Url</w:t>
-            </w:r>
-            <w:proofErr w:type="spellEnd"/>
-            <w:r>
-              <w:rPr>
-                <w:rFonts w:ascii="Consolas" w:hAnsi="Consolas"/>
-                <w:b/>
-                <w:sz w:val="18"/>
-                <w:szCs w:val="19"/>
-                <w:lang w:eastAsia="ja-JP"/>
-              </w:rPr>
-              <w:t>="/{id}" /&gt;</w:t>
-            </w:r>
-            <w:r>
-              <w:rPr>
-                <w:rFonts w:ascii="Consolas" w:hAnsi="Consolas"/>
-                <w:b/>
-                <w:sz w:val="18"/>
-                <w:szCs w:val="19"/>
-                <w:lang w:eastAsia="ja-JP"/>
-              </w:rPr>
               <w:br/>
-              <w:t xml:space="preserve">    </w:t>
-            </w:r>
-            <w:r>
-              <w:rPr>
-                <w:rFonts w:ascii="Consolas" w:hAnsi="Consolas"/>
-                <w:b/>
-                <w:sz w:val="18"/>
-                <w:szCs w:val="19"/>
-                <w:lang w:eastAsia="ja-JP"/>
-              </w:rPr>
-              <w:t>&lt;/</w:t>
+              <w:t xml:space="preserve">    &lt;/</w:t>
             </w:r>
             <w:proofErr w:type="spellStart"/>
             <w:r>
@@ -8998,13 +8887,7 @@
         <w:rPr>
           <w:szCs w:val="21"/>
         </w:rPr>
-        <w:t>test and verify that your BizTalk solution works as expected.</w:t>
-      </w:r>
-      <w:r>
-        <w:rPr>
-          <w:szCs w:val="21"/>
-        </w:rPr>
-        <w:t xml:space="preserve">  </w:t>
+        <w:t xml:space="preserve">test and verify that your BizTalk solution works as expected.  </w:t>
       </w:r>
     </w:p>
     <w:p>
@@ -9148,10 +9031,7 @@
               <w:spacing w:line="240" w:lineRule="auto"/>
             </w:pPr>
             <w:r>
-              <w:t>Go back to Postman, or re-open it if you have close it</w:t>
-            </w:r>
-            <w:r>
-              <w:t>.</w:t>
+              <w:t>Go back to Postman, or re-open it if you have close it.</w:t>
             </w:r>
           </w:p>
           <w:p>
@@ -9197,10 +9077,7 @@
               <w:t xml:space="preserve"> request URL</w:t>
             </w:r>
             <w:r>
-              <w:t xml:space="preserve"> </w:t>
-            </w:r>
-            <w:r>
-              <w:t xml:space="preserve">as </w:t>
+              <w:t xml:space="preserve"> as </w:t>
             </w:r>
             <w:r>
               <w:rPr>
@@ -9495,10 +9372,7 @@
               <w:spacing w:line="240" w:lineRule="auto"/>
             </w:pPr>
             <w:r>
-              <w:t>Click Send</w:t>
-            </w:r>
-            <w:r>
-              <w:t>.</w:t>
+              <w:t>Click Send.</w:t>
             </w:r>
           </w:p>
           <w:p>
@@ -10018,8 +9892,6 @@
         </w:rPr>
         <w:t>where you then send an xml using POST with only the xml (no SOAP envelope, headers or body).</w:t>
       </w:r>
-      <w:bookmarkStart w:id="1" w:name="_GoBack"/>
-      <w:bookmarkEnd w:id="1"/>
     </w:p>
     <w:p>
       <w:pPr>
@@ -10097,10 +9969,7 @@
         <w:ind w:left="-1886"/>
       </w:pPr>
       <w:r>
-        <w:t>Challenge</w:t>
-      </w:r>
-      <w:r>
-        <w:t xml:space="preserve"> 2</w:t>
+        <w:t>Challenge 2</w:t>
       </w:r>
       <w:r>
         <w:br/>
@@ -10121,13 +9990,7 @@
         <w:rPr>
           <w:szCs w:val="21"/>
         </w:rPr>
-        <w:t>A further challenge for this lab is to change format on the incoming request from XML to JSON</w:t>
-      </w:r>
-      <w:r>
-        <w:rPr>
-          <w:szCs w:val="21"/>
-        </w:rPr>
-        <w:t>.</w:t>
+        <w:t>A further challenge for this lab is to change format on the incoming request from XML to JSON.</w:t>
       </w:r>
     </w:p>
     <w:p>
@@ -10593,7 +10456,7 @@
 </file>
 
 <file path=word/endnotes.xml><?xml version="1.0" encoding="utf-8"?>
-<w:endnotes xmlns:wpc="http://schemas.microsoft.com/office/word/2010/wordprocessingCanvas" xmlns:cx="http://schemas.microsoft.com/office/drawing/2014/chartex" xmlns:mc="http://schemas.openxmlformats.org/markup-compatibility/2006" xmlns:o="urn:schemas-microsoft-com:office:office" xmlns:r="http://schemas.openxmlformats.org/officeDocument/2006/relationships" xmlns:m="http://schemas.openxmlformats.org/officeDocument/2006/math" xmlns:v="urn:schemas-microsoft-com:vml" xmlns:wp14="http://schemas.microsoft.com/office/word/2010/wordprocessingDrawing" xmlns:wp="http://schemas.openxmlformats.org/drawingml/2006/wordprocessingDrawing" xmlns:w10="urn:schemas-microsoft-com:office:word" xmlns:w="http://schemas.openxmlformats.org/wordprocessingml/2006/main" xmlns:w14="http://schemas.microsoft.com/office/word/2010/wordml" xmlns:w15="http://schemas.microsoft.com/office/word/2012/wordml" xmlns:w16se="http://schemas.microsoft.com/office/word/2015/wordml/symex" xmlns:wpg="http://schemas.microsoft.com/office/word/2010/wordprocessingGroup" xmlns:wpi="http://schemas.microsoft.com/office/word/2010/wordprocessingInk" xmlns:wne="http://schemas.microsoft.com/office/word/2006/wordml" xmlns:wps="http://schemas.microsoft.com/office/word/2010/wordprocessingShape" mc:Ignorable="w14 w15 w16se wp14">
+<w:endnotes xmlns:wpc="http://schemas.microsoft.com/office/word/2010/wordprocessingCanvas" xmlns:cx="http://schemas.microsoft.com/office/drawing/2014/chartex" xmlns:cx1="http://schemas.microsoft.com/office/drawing/2015/9/8/chartex" xmlns:cx2="http://schemas.microsoft.com/office/drawing/2015/10/21/chartex" xmlns:cx3="http://schemas.microsoft.com/office/drawing/2016/5/9/chartex" xmlns:cx4="http://schemas.microsoft.com/office/drawing/2016/5/10/chartex" xmlns:cx5="http://schemas.microsoft.com/office/drawing/2016/5/11/chartex" xmlns:cx6="http://schemas.microsoft.com/office/drawing/2016/5/12/chartex" xmlns:cx7="http://schemas.microsoft.com/office/drawing/2016/5/13/chartex" xmlns:cx8="http://schemas.microsoft.com/office/drawing/2016/5/14/chartex" xmlns:mc="http://schemas.openxmlformats.org/markup-compatibility/2006" xmlns:aink="http://schemas.microsoft.com/office/drawing/2016/ink" xmlns:am3d="http://schemas.microsoft.com/office/drawing/2017/model3d" xmlns:o="urn:schemas-microsoft-com:office:office" xmlns:r="http://schemas.openxmlformats.org/officeDocument/2006/relationships" xmlns:m="http://schemas.openxmlformats.org/officeDocument/2006/math" xmlns:v="urn:schemas-microsoft-com:vml" xmlns:wp14="http://schemas.microsoft.com/office/word/2010/wordprocessingDrawing" xmlns:wp="http://schemas.openxmlformats.org/drawingml/2006/wordprocessingDrawing" xmlns:w10="urn:schemas-microsoft-com:office:word" xmlns:w="http://schemas.openxmlformats.org/wordprocessingml/2006/main" xmlns:w14="http://schemas.microsoft.com/office/word/2010/wordml" xmlns:w15="http://schemas.microsoft.com/office/word/2012/wordml" xmlns:w16cid="http://schemas.microsoft.com/office/word/2016/wordml/cid" xmlns:w16se="http://schemas.microsoft.com/office/word/2015/wordml/symex" xmlns:wpg="http://schemas.microsoft.com/office/word/2010/wordprocessingGroup" xmlns:wpi="http://schemas.microsoft.com/office/word/2010/wordprocessingInk" xmlns:wne="http://schemas.microsoft.com/office/word/2006/wordml" xmlns:wps="http://schemas.microsoft.com/office/word/2010/wordprocessingShape" mc:Ignorable="w14 w15 w16se w16cid wp14">
   <w:endnote w:type="separator" w:id="-1">
     <w:p>
       <w:r>
@@ -10612,7 +10475,7 @@
 </file>
 
 <file path=word/footnotes.xml><?xml version="1.0" encoding="utf-8"?>
-<w:footnotes xmlns:wpc="http://schemas.microsoft.com/office/word/2010/wordprocessingCanvas" xmlns:cx="http://schemas.microsoft.com/office/drawing/2014/chartex" xmlns:mc="http://schemas.openxmlformats.org/markup-compatibility/2006" xmlns:o="urn:schemas-microsoft-com:office:office" xmlns:r="http://schemas.openxmlformats.org/officeDocument/2006/relationships" xmlns:m="http://schemas.openxmlformats.org/officeDocument/2006/math" xmlns:v="urn:schemas-microsoft-com:vml" xmlns:wp14="http://schemas.microsoft.com/office/word/2010/wordprocessingDrawing" xmlns:wp="http://schemas.openxmlformats.org/drawingml/2006/wordprocessingDrawing" xmlns:w10="urn:schemas-microsoft-com:office:word" xmlns:w="http://schemas.openxmlformats.org/wordprocessingml/2006/main" xmlns:w14="http://schemas.microsoft.com/office/word/2010/wordml" xmlns:w15="http://schemas.microsoft.com/office/word/2012/wordml" xmlns:w16se="http://schemas.microsoft.com/office/word/2015/wordml/symex" xmlns:wpg="http://schemas.microsoft.com/office/word/2010/wordprocessingGroup" xmlns:wpi="http://schemas.microsoft.com/office/word/2010/wordprocessingInk" xmlns:wne="http://schemas.microsoft.com/office/word/2006/wordml" xmlns:wps="http://schemas.microsoft.com/office/word/2010/wordprocessingShape" mc:Ignorable="w14 w15 w16se wp14">
+<w:footnotes xmlns:wpc="http://schemas.microsoft.com/office/word/2010/wordprocessingCanvas" xmlns:cx="http://schemas.microsoft.com/office/drawing/2014/chartex" xmlns:cx1="http://schemas.microsoft.com/office/drawing/2015/9/8/chartex" xmlns:cx2="http://schemas.microsoft.com/office/drawing/2015/10/21/chartex" xmlns:cx3="http://schemas.microsoft.com/office/drawing/2016/5/9/chartex" xmlns:cx4="http://schemas.microsoft.com/office/drawing/2016/5/10/chartex" xmlns:cx5="http://schemas.microsoft.com/office/drawing/2016/5/11/chartex" xmlns:cx6="http://schemas.microsoft.com/office/drawing/2016/5/12/chartex" xmlns:cx7="http://schemas.microsoft.com/office/drawing/2016/5/13/chartex" xmlns:cx8="http://schemas.microsoft.com/office/drawing/2016/5/14/chartex" xmlns:mc="http://schemas.openxmlformats.org/markup-compatibility/2006" xmlns:aink="http://schemas.microsoft.com/office/drawing/2016/ink" xmlns:am3d="http://schemas.microsoft.com/office/drawing/2017/model3d" xmlns:o="urn:schemas-microsoft-com:office:office" xmlns:r="http://schemas.openxmlformats.org/officeDocument/2006/relationships" xmlns:m="http://schemas.openxmlformats.org/officeDocument/2006/math" xmlns:v="urn:schemas-microsoft-com:vml" xmlns:wp14="http://schemas.microsoft.com/office/word/2010/wordprocessingDrawing" xmlns:wp="http://schemas.openxmlformats.org/drawingml/2006/wordprocessingDrawing" xmlns:w10="urn:schemas-microsoft-com:office:word" xmlns:w="http://schemas.openxmlformats.org/wordprocessingml/2006/main" xmlns:w14="http://schemas.microsoft.com/office/word/2010/wordml" xmlns:w15="http://schemas.microsoft.com/office/word/2012/wordml" xmlns:w16cid="http://schemas.microsoft.com/office/word/2016/wordml/cid" xmlns:w16se="http://schemas.microsoft.com/office/word/2015/wordml/symex" xmlns:wpg="http://schemas.microsoft.com/office/word/2010/wordprocessingGroup" xmlns:wpi="http://schemas.microsoft.com/office/word/2010/wordprocessingInk" xmlns:wne="http://schemas.microsoft.com/office/word/2006/wordml" xmlns:wps="http://schemas.microsoft.com/office/word/2010/wordprocessingShape" mc:Ignorable="w14 w15 w16se w16cid wp14">
   <w:footnote w:type="separator" w:id="-1">
     <w:p>
       <w:r>
@@ -10631,7 +10494,7 @@
 </file>
 
 <file path=word/header1.xml><?xml version="1.0" encoding="utf-8"?>
-<w:hdr xmlns:wpc="http://schemas.microsoft.com/office/word/2010/wordprocessingCanvas" xmlns:cx="http://schemas.microsoft.com/office/drawing/2014/chartex" xmlns:mc="http://schemas.openxmlformats.org/markup-compatibility/2006" xmlns:o="urn:schemas-microsoft-com:office:office" xmlns:r="http://schemas.openxmlformats.org/officeDocument/2006/relationships" xmlns:m="http://schemas.openxmlformats.org/officeDocument/2006/math" xmlns:v="urn:schemas-microsoft-com:vml" xmlns:wp14="http://schemas.microsoft.com/office/word/2010/wordprocessingDrawing" xmlns:wp="http://schemas.openxmlformats.org/drawingml/2006/wordprocessingDrawing" xmlns:w10="urn:schemas-microsoft-com:office:word" xmlns:w="http://schemas.openxmlformats.org/wordprocessingml/2006/main" xmlns:w14="http://schemas.microsoft.com/office/word/2010/wordml" xmlns:w15="http://schemas.microsoft.com/office/word/2012/wordml" xmlns:w16se="http://schemas.microsoft.com/office/word/2015/wordml/symex" xmlns:wpg="http://schemas.microsoft.com/office/word/2010/wordprocessingGroup" xmlns:wpi="http://schemas.microsoft.com/office/word/2010/wordprocessingInk" xmlns:wne="http://schemas.microsoft.com/office/word/2006/wordml" xmlns:wps="http://schemas.microsoft.com/office/word/2010/wordprocessingShape" mc:Ignorable="w14 w15 w16se wp14">
+<w:hdr xmlns:wpc="http://schemas.microsoft.com/office/word/2010/wordprocessingCanvas" xmlns:cx="http://schemas.microsoft.com/office/drawing/2014/chartex" xmlns:cx1="http://schemas.microsoft.com/office/drawing/2015/9/8/chartex" xmlns:cx2="http://schemas.microsoft.com/office/drawing/2015/10/21/chartex" xmlns:cx3="http://schemas.microsoft.com/office/drawing/2016/5/9/chartex" xmlns:cx4="http://schemas.microsoft.com/office/drawing/2016/5/10/chartex" xmlns:cx5="http://schemas.microsoft.com/office/drawing/2016/5/11/chartex" xmlns:cx6="http://schemas.microsoft.com/office/drawing/2016/5/12/chartex" xmlns:cx7="http://schemas.microsoft.com/office/drawing/2016/5/13/chartex" xmlns:cx8="http://schemas.microsoft.com/office/drawing/2016/5/14/chartex" xmlns:mc="http://schemas.openxmlformats.org/markup-compatibility/2006" xmlns:aink="http://schemas.microsoft.com/office/drawing/2016/ink" xmlns:am3d="http://schemas.microsoft.com/office/drawing/2017/model3d" xmlns:o="urn:schemas-microsoft-com:office:office" xmlns:r="http://schemas.openxmlformats.org/officeDocument/2006/relationships" xmlns:m="http://schemas.openxmlformats.org/officeDocument/2006/math" xmlns:v="urn:schemas-microsoft-com:vml" xmlns:wp14="http://schemas.microsoft.com/office/word/2010/wordprocessingDrawing" xmlns:wp="http://schemas.openxmlformats.org/drawingml/2006/wordprocessingDrawing" xmlns:w10="urn:schemas-microsoft-com:office:word" xmlns:w="http://schemas.openxmlformats.org/wordprocessingml/2006/main" xmlns:w14="http://schemas.microsoft.com/office/word/2010/wordml" xmlns:w15="http://schemas.microsoft.com/office/word/2012/wordml" xmlns:w16cid="http://schemas.microsoft.com/office/word/2016/wordml/cid" xmlns:w16se="http://schemas.microsoft.com/office/word/2015/wordml/symex" xmlns:wpg="http://schemas.microsoft.com/office/word/2010/wordprocessingGroup" xmlns:wpi="http://schemas.microsoft.com/office/word/2010/wordprocessingInk" xmlns:wne="http://schemas.microsoft.com/office/word/2006/wordml" xmlns:wps="http://schemas.microsoft.com/office/word/2010/wordprocessingShape" mc:Ignorable="w14 w15 w16se w16cid wp14">
   <w:p>
     <w:pPr>
       <w:pStyle w:val="Header"/>
@@ -10663,35 +10526,22 @@
       </w:rPr>
       <w:t xml:space="preserve">  </w:t>
     </w:r>
-    <w:r>
-      <w:fldChar w:fldCharType="begin"/>
-    </w:r>
-    <w:r>
-      <w:instrText xml:space="preserve"> STYLEREF  "Heading 1"  \* MERGEFORMAT </w:instrText>
-    </w:r>
-    <w:r>
-      <w:fldChar w:fldCharType="separate"/>
-    </w:r>
-    <w:r>
-      <w:rPr>
-        <w:b w:val="0"/>
-        <w:bCs/>
-        <w:noProof/>
-      </w:rPr>
-      <w:t>BTSHOL08B:</w:t>
-    </w:r>
-    <w:r>
-      <w:rPr>
-        <w:noProof/>
-      </w:rPr>
-      <w:t xml:space="preserve"> REST AND JSON</w:t>
-    </w:r>
-    <w:r>
-      <w:rPr>
-        <w:noProof/>
-      </w:rPr>
-      <w:fldChar w:fldCharType="end"/>
-    </w:r>
+    <w:fldSimple w:instr=" STYLEREF  &quot;Heading 1&quot;  \* MERGEFORMAT ">
+      <w:r>
+        <w:rPr>
+          <w:b w:val="0"/>
+          <w:bCs/>
+          <w:noProof/>
+        </w:rPr>
+        <w:t>BTSHOL08B:</w:t>
+      </w:r>
+      <w:r>
+        <w:rPr>
+          <w:noProof/>
+        </w:rPr>
+        <w:t xml:space="preserve"> REST AND JSON</w:t>
+      </w:r>
+    </w:fldSimple>
   </w:p>
   <w:p>
     <w:pPr>
@@ -10702,7 +10552,7 @@
 </file>
 
 <file path=word/header2.xml><?xml version="1.0" encoding="utf-8"?>
-<w:hdr xmlns:wpc="http://schemas.microsoft.com/office/word/2010/wordprocessingCanvas" xmlns:cx="http://schemas.microsoft.com/office/drawing/2014/chartex" xmlns:mc="http://schemas.openxmlformats.org/markup-compatibility/2006" xmlns:o="urn:schemas-microsoft-com:office:office" xmlns:r="http://schemas.openxmlformats.org/officeDocument/2006/relationships" xmlns:m="http://schemas.openxmlformats.org/officeDocument/2006/math" xmlns:v="urn:schemas-microsoft-com:vml" xmlns:wp14="http://schemas.microsoft.com/office/word/2010/wordprocessingDrawing" xmlns:wp="http://schemas.openxmlformats.org/drawingml/2006/wordprocessingDrawing" xmlns:w10="urn:schemas-microsoft-com:office:word" xmlns:w="http://schemas.openxmlformats.org/wordprocessingml/2006/main" xmlns:w14="http://schemas.microsoft.com/office/word/2010/wordml" xmlns:w15="http://schemas.microsoft.com/office/word/2012/wordml" xmlns:w16se="http://schemas.microsoft.com/office/word/2015/wordml/symex" xmlns:wpg="http://schemas.microsoft.com/office/word/2010/wordprocessingGroup" xmlns:wpi="http://schemas.microsoft.com/office/word/2010/wordprocessingInk" xmlns:wne="http://schemas.microsoft.com/office/word/2006/wordml" xmlns:wps="http://schemas.microsoft.com/office/word/2010/wordprocessingShape" mc:Ignorable="w14 w15 w16se wp14">
+<w:hdr xmlns:wpc="http://schemas.microsoft.com/office/word/2010/wordprocessingCanvas" xmlns:cx="http://schemas.microsoft.com/office/drawing/2014/chartex" xmlns:cx1="http://schemas.microsoft.com/office/drawing/2015/9/8/chartex" xmlns:cx2="http://schemas.microsoft.com/office/drawing/2015/10/21/chartex" xmlns:cx3="http://schemas.microsoft.com/office/drawing/2016/5/9/chartex" xmlns:cx4="http://schemas.microsoft.com/office/drawing/2016/5/10/chartex" xmlns:cx5="http://schemas.microsoft.com/office/drawing/2016/5/11/chartex" xmlns:cx6="http://schemas.microsoft.com/office/drawing/2016/5/12/chartex" xmlns:cx7="http://schemas.microsoft.com/office/drawing/2016/5/13/chartex" xmlns:cx8="http://schemas.microsoft.com/office/drawing/2016/5/14/chartex" xmlns:mc="http://schemas.openxmlformats.org/markup-compatibility/2006" xmlns:aink="http://schemas.microsoft.com/office/drawing/2016/ink" xmlns:am3d="http://schemas.microsoft.com/office/drawing/2017/model3d" xmlns:o="urn:schemas-microsoft-com:office:office" xmlns:r="http://schemas.openxmlformats.org/officeDocument/2006/relationships" xmlns:m="http://schemas.openxmlformats.org/officeDocument/2006/math" xmlns:v="urn:schemas-microsoft-com:vml" xmlns:wp14="http://schemas.microsoft.com/office/word/2010/wordprocessingDrawing" xmlns:wp="http://schemas.openxmlformats.org/drawingml/2006/wordprocessingDrawing" xmlns:w10="urn:schemas-microsoft-com:office:word" xmlns:w="http://schemas.openxmlformats.org/wordprocessingml/2006/main" xmlns:w14="http://schemas.microsoft.com/office/word/2010/wordml" xmlns:w15="http://schemas.microsoft.com/office/word/2012/wordml" xmlns:w16cid="http://schemas.microsoft.com/office/word/2016/wordml/cid" xmlns:w16se="http://schemas.microsoft.com/office/word/2015/wordml/symex" xmlns:wpg="http://schemas.microsoft.com/office/word/2010/wordprocessingGroup" xmlns:wpi="http://schemas.microsoft.com/office/word/2010/wordprocessingInk" xmlns:wne="http://schemas.microsoft.com/office/word/2006/wordml" xmlns:wps="http://schemas.microsoft.com/office/word/2010/wordprocessingShape" mc:Ignorable="w14 w15 w16se w16cid wp14">
   <w:p>
     <w:pPr>
       <w:pStyle w:val="Header"/>
@@ -10710,35 +10560,22 @@
     <w:r>
       <w:tab/>
     </w:r>
-    <w:r>
-      <w:fldChar w:fldCharType="begin"/>
-    </w:r>
-    <w:r>
-      <w:instrText xml:space="preserve"> STYLEREF  "Heading 1"  \* MERGEFORMAT </w:instrText>
-    </w:r>
-    <w:r>
-      <w:fldChar w:fldCharType="separate"/>
-    </w:r>
-    <w:r>
-      <w:rPr>
-        <w:b w:val="0"/>
-        <w:bCs/>
-        <w:noProof/>
-      </w:rPr>
-      <w:t>BTSHOL08B:</w:t>
-    </w:r>
-    <w:r>
-      <w:rPr>
-        <w:noProof/>
-      </w:rPr>
-      <w:t xml:space="preserve"> REST AND JSON</w:t>
-    </w:r>
-    <w:r>
-      <w:rPr>
-        <w:noProof/>
-      </w:rPr>
-      <w:fldChar w:fldCharType="end"/>
-    </w:r>
+    <w:fldSimple w:instr=" STYLEREF  &quot;Heading 1&quot;  \* MERGEFORMAT ">
+      <w:r>
+        <w:rPr>
+          <w:b w:val="0"/>
+          <w:bCs/>
+          <w:noProof/>
+        </w:rPr>
+        <w:t>BTSHOL08B:</w:t>
+      </w:r>
+      <w:r>
+        <w:rPr>
+          <w:noProof/>
+        </w:rPr>
+        <w:t xml:space="preserve"> REST AND JSON</w:t>
+      </w:r>
+    </w:fldSimple>
     <w:r>
       <w:rPr>
         <w:spacing w:val="260"/>
@@ -10779,7 +10616,7 @@
 </file>
 
 <file path=word/numbering.xml><?xml version="1.0" encoding="utf-8"?>
-<w:numbering xmlns:wpc="http://schemas.microsoft.com/office/word/2010/wordprocessingCanvas" xmlns:cx="http://schemas.microsoft.com/office/drawing/2014/chartex" xmlns:mc="http://schemas.openxmlformats.org/markup-compatibility/2006" xmlns:o="urn:schemas-microsoft-com:office:office" xmlns:r="http://schemas.openxmlformats.org/officeDocument/2006/relationships" xmlns:m="http://schemas.openxmlformats.org/officeDocument/2006/math" xmlns:v="urn:schemas-microsoft-com:vml" xmlns:wp14="http://schemas.microsoft.com/office/word/2010/wordprocessingDrawing" xmlns:wp="http://schemas.openxmlformats.org/drawingml/2006/wordprocessingDrawing" xmlns:w10="urn:schemas-microsoft-com:office:word" xmlns:w="http://schemas.openxmlformats.org/wordprocessingml/2006/main" xmlns:w14="http://schemas.microsoft.com/office/word/2010/wordml" xmlns:w15="http://schemas.microsoft.com/office/word/2012/wordml" xmlns:w16se="http://schemas.microsoft.com/office/word/2015/wordml/symex" xmlns:wpg="http://schemas.microsoft.com/office/word/2010/wordprocessingGroup" xmlns:wpi="http://schemas.microsoft.com/office/word/2010/wordprocessingInk" xmlns:wne="http://schemas.microsoft.com/office/word/2006/wordml" xmlns:wps="http://schemas.microsoft.com/office/word/2010/wordprocessingShape" mc:Ignorable="w14 w15 w16se wp14">
+<w:numbering xmlns:wpc="http://schemas.microsoft.com/office/word/2010/wordprocessingCanvas" xmlns:cx="http://schemas.microsoft.com/office/drawing/2014/chartex" xmlns:cx1="http://schemas.microsoft.com/office/drawing/2015/9/8/chartex" xmlns:cx2="http://schemas.microsoft.com/office/drawing/2015/10/21/chartex" xmlns:cx3="http://schemas.microsoft.com/office/drawing/2016/5/9/chartex" xmlns:cx4="http://schemas.microsoft.com/office/drawing/2016/5/10/chartex" xmlns:cx5="http://schemas.microsoft.com/office/drawing/2016/5/11/chartex" xmlns:cx6="http://schemas.microsoft.com/office/drawing/2016/5/12/chartex" xmlns:cx7="http://schemas.microsoft.com/office/drawing/2016/5/13/chartex" xmlns:cx8="http://schemas.microsoft.com/office/drawing/2016/5/14/chartex" xmlns:mc="http://schemas.openxmlformats.org/markup-compatibility/2006" xmlns:aink="http://schemas.microsoft.com/office/drawing/2016/ink" xmlns:am3d="http://schemas.microsoft.com/office/drawing/2017/model3d" xmlns:o="urn:schemas-microsoft-com:office:office" xmlns:r="http://schemas.openxmlformats.org/officeDocument/2006/relationships" xmlns:m="http://schemas.openxmlformats.org/officeDocument/2006/math" xmlns:v="urn:schemas-microsoft-com:vml" xmlns:wp14="http://schemas.microsoft.com/office/word/2010/wordprocessingDrawing" xmlns:wp="http://schemas.openxmlformats.org/drawingml/2006/wordprocessingDrawing" xmlns:w10="urn:schemas-microsoft-com:office:word" xmlns:w="http://schemas.openxmlformats.org/wordprocessingml/2006/main" xmlns:w14="http://schemas.microsoft.com/office/word/2010/wordml" xmlns:w15="http://schemas.microsoft.com/office/word/2012/wordml" xmlns:w16cid="http://schemas.microsoft.com/office/word/2016/wordml/cid" xmlns:w16se="http://schemas.microsoft.com/office/word/2015/wordml/symex" xmlns:wpg="http://schemas.microsoft.com/office/word/2010/wordprocessingGroup" xmlns:wpi="http://schemas.microsoft.com/office/word/2010/wordprocessingInk" xmlns:wne="http://schemas.microsoft.com/office/word/2006/wordml" xmlns:wps="http://schemas.microsoft.com/office/word/2010/wordprocessingShape" mc:Ignorable="w14 w15 w16se w16cid wp14">
   <w:abstractNum w:abstractNumId="0" w15:restartNumberingAfterBreak="0">
     <w:nsid w:val="006958B0"/>
     <w:multiLevelType w:val="multilevel"/>
@@ -16684,7 +16521,7 @@
 </file>
 
 <file path=word/styles.xml><?xml version="1.0" encoding="utf-8"?>
-<w:styles xmlns:mc="http://schemas.openxmlformats.org/markup-compatibility/2006" xmlns:r="http://schemas.openxmlformats.org/officeDocument/2006/relationships" xmlns:w="http://schemas.openxmlformats.org/wordprocessingml/2006/main" xmlns:w14="http://schemas.microsoft.com/office/word/2010/wordml" xmlns:w15="http://schemas.microsoft.com/office/word/2012/wordml" xmlns:w16se="http://schemas.microsoft.com/office/word/2015/wordml/symex" mc:Ignorable="w14 w15 w16se">
+<w:styles xmlns:mc="http://schemas.openxmlformats.org/markup-compatibility/2006" xmlns:r="http://schemas.openxmlformats.org/officeDocument/2006/relationships" xmlns:w="http://schemas.openxmlformats.org/wordprocessingml/2006/main" xmlns:w14="http://schemas.microsoft.com/office/word/2010/wordml" xmlns:w15="http://schemas.microsoft.com/office/word/2012/wordml" xmlns:w16cid="http://schemas.microsoft.com/office/word/2016/wordml/cid" xmlns:w16se="http://schemas.microsoft.com/office/word/2015/wordml/symex" mc:Ignorable="w14 w15 w16se w16cid">
   <w:docDefaults>
     <w:rPrDefault>
       <w:rPr>
@@ -16694,7 +16531,7 @@
     </w:rPrDefault>
     <w:pPrDefault/>
   </w:docDefaults>
-  <w:latentStyles w:defLockedState="0" w:defUIPriority="0" w:defSemiHidden="0" w:defUnhideWhenUsed="0" w:defQFormat="0" w:count="371">
+  <w:latentStyles w:defLockedState="0" w:defUIPriority="0" w:defSemiHidden="0" w:defUnhideWhenUsed="0" w:defQFormat="0" w:count="375">
     <w:lsdException w:name="Normal" w:qFormat="1"/>
     <w:lsdException w:name="heading 1" w:qFormat="1"/>
     <w:lsdException w:name="heading 2" w:qFormat="1"/>
@@ -16794,7 +16631,6 @@
     <w:lsdException w:name="HTML Sample" w:semiHidden="1" w:unhideWhenUsed="1"/>
     <w:lsdException w:name="HTML Typewriter" w:semiHidden="1" w:unhideWhenUsed="1"/>
     <w:lsdException w:name="HTML Variable" w:semiHidden="1" w:unhideWhenUsed="1"/>
-    <w:lsdException w:name="Normal Table" w:semiHidden="1" w:unhideWhenUsed="1"/>
     <w:lsdException w:name="annotation subject" w:semiHidden="1" w:unhideWhenUsed="1"/>
     <w:lsdException w:name="No List" w:semiHidden="1" w:unhideWhenUsed="1"/>
     <w:lsdException w:name="Outline List 1" w:semiHidden="1" w:unhideWhenUsed="1"/>
@@ -16838,10 +16674,8 @@
     <w:lsdException w:name="Table Elegant" w:semiHidden="1" w:unhideWhenUsed="1"/>
     <w:lsdException w:name="Table Professional" w:semiHidden="1" w:unhideWhenUsed="1"/>
     <w:lsdException w:name="Table Subtle 1" w:semiHidden="1" w:unhideWhenUsed="1"/>
-    <w:lsdException w:name="Table Subtle 2" w:semiHidden="1" w:unhideWhenUsed="1"/>
     <w:lsdException w:name="Table Web 1" w:semiHidden="1" w:unhideWhenUsed="1"/>
     <w:lsdException w:name="Table Web 2" w:semiHidden="1" w:unhideWhenUsed="1"/>
-    <w:lsdException w:name="Table Web 3" w:semiHidden="1" w:unhideWhenUsed="1"/>
     <w:lsdException w:name="Balloon Text" w:semiHidden="1" w:unhideWhenUsed="1"/>
     <w:lsdException w:name="Table Theme" w:semiHidden="1" w:unhideWhenUsed="1"/>
     <w:lsdException w:name="Placeholder Text" w:semiHidden="1" w:uiPriority="99"/>
@@ -17059,6 +16893,10 @@
     <w:lsdException w:name="List Table 5 Dark Accent 6" w:uiPriority="50"/>
     <w:lsdException w:name="List Table 6 Colorful Accent 6" w:uiPriority="51"/>
     <w:lsdException w:name="List Table 7 Colorful Accent 6" w:uiPriority="52"/>
+    <w:lsdException w:name="Mention" w:semiHidden="1" w:uiPriority="99" w:unhideWhenUsed="1"/>
+    <w:lsdException w:name="Smart Hyperlink" w:semiHidden="1" w:uiPriority="99" w:unhideWhenUsed="1"/>
+    <w:lsdException w:name="Hashtag" w:semiHidden="1" w:uiPriority="99" w:unhideWhenUsed="1"/>
+    <w:lsdException w:name="Unresolved Mention" w:semiHidden="1" w:uiPriority="99" w:unhideWhenUsed="1"/>
   </w:latentStyles>
   <w:style w:type="paragraph" w:default="1" w:styleId="Normal">
     <w:name w:val="Normal"/>
@@ -20700,8 +20538,8 @@
       <w:u w:val="single"/>
     </w:rPr>
   </w:style>
-  <w:style w:type="character" w:customStyle="1" w:styleId="UnresolvedMention">
-    <w:name w:val="Unresolved Mention"/>
+  <w:style w:type="character" w:customStyle="1" w:styleId="UnresolvedMention1">
+    <w:name w:val="Unresolved Mention1"/>
     <w:basedOn w:val="DefaultParagraphFont"/>
     <w:uiPriority w:val="99"/>
     <w:semiHidden/>

</xml_diff>